<commit_message>
feat: finish new module 3 react router
</commit_message>
<xml_diff>
--- a/Unidad_3/Guia.docx
+++ b/Unidad_3/Guia.docx
@@ -389,7 +389,31 @@
         <w:rPr>
           <w:lang w:val="es-EC"/>
         </w:rPr>
-        <w:t>Crear carpeta pages dentro de la carpeta “</w:t>
+        <w:t xml:space="preserve">Crear carpeta </w:t>
+      </w:r>
+      <w:r>
+        <w:rPr>
+          <w:lang w:val="es-EC"/>
+        </w:rPr>
+        <w:t>“</w:t>
+      </w:r>
+      <w:r>
+        <w:rPr>
+          <w:lang w:val="es-EC"/>
+        </w:rPr>
+        <w:t>pages</w:t>
+      </w:r>
+      <w:r>
+        <w:rPr>
+          <w:lang w:val="es-EC"/>
+        </w:rPr>
+        <w:t>”</w:t>
+      </w:r>
+      <w:r>
+        <w:rPr>
+          <w:lang w:val="es-EC"/>
+        </w:rPr>
+        <w:t xml:space="preserve"> dentro de la carpeta “</w:t>
       </w:r>
       <w:proofErr w:type="spellStart"/>
       <w:r>
@@ -553,21 +577,51 @@
         <w:rPr>
           <w:lang w:val="es-EC"/>
         </w:rPr>
-        <w:t xml:space="preserve">Crear la </w:t>
+        <w:t>Crear la ca</w:t>
+      </w:r>
+      <w:r>
+        <w:rPr>
+          <w:lang w:val="es-EC"/>
+        </w:rPr>
+        <w:t>r</w:t>
+      </w:r>
+      <w:r>
+        <w:rPr>
+          <w:lang w:val="es-EC"/>
+        </w:rPr>
+        <w:t xml:space="preserve">peta </w:t>
+      </w:r>
+      <w:r>
+        <w:rPr>
+          <w:lang w:val="es-EC"/>
+        </w:rPr>
+        <w:t>“</w:t>
       </w:r>
       <w:proofErr w:type="spellStart"/>
       <w:r>
         <w:rPr>
           <w:lang w:val="es-EC"/>
         </w:rPr>
-        <w:t>caperta</w:t>
+        <w:t>type</w:t>
+      </w:r>
+      <w:r>
+        <w:rPr>
+          <w:lang w:val="es-EC"/>
+        </w:rPr>
+        <w:t>s</w:t>
       </w:r>
       <w:proofErr w:type="spellEnd"/>
       <w:r>
         <w:rPr>
           <w:lang w:val="es-EC"/>
         </w:rPr>
-        <w:t xml:space="preserve"> </w:t>
+        <w:t>”</w:t>
+      </w:r>
+      <w:r>
+        <w:rPr>
+          <w:lang w:val="es-EC"/>
+        </w:rPr>
+        <w:t xml:space="preserve"> para definir el </w:t>
       </w:r>
       <w:proofErr w:type="spellStart"/>
       <w:r>
@@ -581,21 +635,25 @@
         <w:rPr>
           <w:lang w:val="es-EC"/>
         </w:rPr>
-        <w:t xml:space="preserve"> para definir el </w:t>
-      </w:r>
-      <w:proofErr w:type="spellStart"/>
-      <w:r>
-        <w:rPr>
-          <w:lang w:val="es-EC"/>
-        </w:rPr>
-        <w:t>type</w:t>
-      </w:r>
-      <w:proofErr w:type="spellEnd"/>
-      <w:r>
-        <w:rPr>
-          <w:lang w:val="es-EC"/>
-        </w:rPr>
-        <w:t xml:space="preserve"> de User</w:t>
+        <w:t xml:space="preserve"> de </w:t>
+      </w:r>
+      <w:r>
+        <w:rPr>
+          <w:lang w:val="es-EC"/>
+        </w:rPr>
+        <w:t>“</w:t>
+      </w:r>
+      <w:r>
+        <w:rPr>
+          <w:lang w:val="es-EC"/>
+        </w:rPr>
+        <w:t>User</w:t>
+      </w:r>
+      <w:r>
+        <w:rPr>
+          <w:lang w:val="es-EC"/>
+        </w:rPr>
+        <w:t>”</w:t>
       </w:r>
       <w:r>
         <w:rPr>
@@ -619,13 +677,13 @@
         <w:rPr>
           <w:lang w:val="es-EC"/>
         </w:rPr>
-        <w:t>Crear la carpeta api y crear una función que simular la carga de los usuarios desde el Array</w:t>
-      </w:r>
-      <w:r>
-        <w:rPr>
-          <w:lang w:val="es-EC"/>
-        </w:rPr>
-        <w:t xml:space="preserve">, usar </w:t>
+        <w:t xml:space="preserve">Crear la carpeta api y crear una función que simular la carga de los usuarios desde el Array, usar </w:t>
+      </w:r>
+      <w:r>
+        <w:rPr>
+          <w:lang w:val="es-EC"/>
+        </w:rPr>
+        <w:t>“</w:t>
       </w:r>
       <w:proofErr w:type="spellStart"/>
       <w:r>
@@ -635,6 +693,12 @@
         <w:t>defer</w:t>
       </w:r>
       <w:proofErr w:type="spellEnd"/>
+      <w:r>
+        <w:rPr>
+          <w:lang w:val="es-EC"/>
+        </w:rPr>
+        <w:t>”</w:t>
+      </w:r>
       <w:r>
         <w:rPr>
           <w:lang w:val="es-EC"/>
@@ -657,7 +721,55 @@
         <w:rPr>
           <w:lang w:val="es-EC"/>
         </w:rPr>
-        <w:t xml:space="preserve">Crear la carpeta Users dentro de la carpeta pages y el archivo </w:t>
+        <w:t xml:space="preserve">Crear la carpeta </w:t>
+      </w:r>
+      <w:r>
+        <w:rPr>
+          <w:lang w:val="es-EC"/>
+        </w:rPr>
+        <w:t>“u</w:t>
+      </w:r>
+      <w:r>
+        <w:rPr>
+          <w:lang w:val="es-EC"/>
+        </w:rPr>
+        <w:t>sers</w:t>
+      </w:r>
+      <w:r>
+        <w:rPr>
+          <w:lang w:val="es-EC"/>
+        </w:rPr>
+        <w:t>”</w:t>
+      </w:r>
+      <w:r>
+        <w:rPr>
+          <w:lang w:val="es-EC"/>
+        </w:rPr>
+        <w:t xml:space="preserve"> dentro de la carpeta </w:t>
+      </w:r>
+      <w:r>
+        <w:rPr>
+          <w:lang w:val="es-EC"/>
+        </w:rPr>
+        <w:t>“</w:t>
+      </w:r>
+      <w:r>
+        <w:rPr>
+          <w:lang w:val="es-EC"/>
+        </w:rPr>
+        <w:t>pages</w:t>
+      </w:r>
+      <w:r>
+        <w:rPr>
+          <w:lang w:val="es-EC"/>
+        </w:rPr>
+        <w:t>”</w:t>
+      </w:r>
+      <w:r>
+        <w:rPr>
+          <w:lang w:val="es-EC"/>
+        </w:rPr>
+        <w:t xml:space="preserve"> y el archivo </w:t>
       </w:r>
       <w:proofErr w:type="spellStart"/>
       <w:r>
@@ -803,35 +915,7 @@
         <w:rPr>
           <w:lang w:val="es-EC"/>
         </w:rPr>
-        <w:t xml:space="preserve">Agregar el </w:t>
-      </w:r>
-      <w:proofErr w:type="spellStart"/>
-      <w:r>
-        <w:rPr>
-          <w:lang w:val="es-EC"/>
-        </w:rPr>
-        <w:t>hook</w:t>
-      </w:r>
-      <w:proofErr w:type="spellEnd"/>
-      <w:r>
-        <w:rPr>
-          <w:lang w:val="es-EC"/>
-        </w:rPr>
-        <w:t xml:space="preserve"> “</w:t>
-      </w:r>
-      <w:proofErr w:type="spellStart"/>
-      <w:r>
-        <w:rPr>
-          <w:lang w:val="es-EC"/>
-        </w:rPr>
-        <w:t>useNavigation</w:t>
-      </w:r>
-      <w:proofErr w:type="spellEnd"/>
-      <w:r>
-        <w:rPr>
-          <w:lang w:val="es-EC"/>
-        </w:rPr>
-        <w:t>” para mostrar el estado de carga.</w:t>
+        <w:t>Visualizar y simular errores para comprobar los cambios.</w:t>
       </w:r>
     </w:p>
     <w:p>
@@ -845,11 +929,33 @@
           <w:lang w:val="es-EC"/>
         </w:rPr>
       </w:pPr>
-      <w:r>
-        <w:rPr>
-          <w:lang w:val="es-EC"/>
-        </w:rPr>
-        <w:t>Visualizar y simular errores para comprobar los cambios.</w:t>
+      <w:proofErr w:type="spellStart"/>
+      <w:r>
+        <w:rPr>
+          <w:lang w:val="es-EC"/>
+        </w:rPr>
+        <w:t>Agegar</w:t>
+      </w:r>
+      <w:proofErr w:type="spellEnd"/>
+      <w:r>
+        <w:rPr>
+          <w:lang w:val="es-EC"/>
+        </w:rPr>
+        <w:t xml:space="preserve"> un nuevo path “/users/:</w:t>
+      </w:r>
+      <w:proofErr w:type="spellStart"/>
+      <w:r>
+        <w:rPr>
+          <w:lang w:val="es-EC"/>
+        </w:rPr>
+        <w:t>state</w:t>
+      </w:r>
+      <w:proofErr w:type="spellEnd"/>
+      <w:r>
+        <w:rPr>
+          <w:lang w:val="es-EC"/>
+        </w:rPr>
+        <w:t>?” que tome en cuenta si solo mostrar verificados o no.</w:t>
       </w:r>
     </w:p>
     <w:p>
@@ -863,207 +969,233 @@
         <w:rPr>
           <w:lang w:val="es-EC"/>
         </w:rPr>
-        <w:t>Componentes</w:t>
-      </w:r>
-    </w:p>
-    <w:p>
-      <w:pPr>
-        <w:rPr>
-          <w:lang w:val="es-EC"/>
-        </w:rPr>
-      </w:pPr>
-      <w:r>
-        <w:rPr>
-          <w:lang w:val="es-EC"/>
-        </w:rPr>
-        <w:t xml:space="preserve">En la actualidad toda aplicación, ya sea web </w:t>
-      </w:r>
-      <w:r>
-        <w:rPr>
-          <w:lang w:val="es-EC"/>
-        </w:rPr>
-        <w:t xml:space="preserve">o móvil, se empieza a diseñar por secciones, páginas y bloques. </w:t>
-      </w:r>
-      <w:r>
-        <w:rPr>
-          <w:lang w:val="es-EC"/>
-        </w:rPr>
-        <w:t xml:space="preserve">Es aquí donde se empiezan a definir las bases de cada componente, sus funcionalidades, estilos e interacción con la UI o </w:t>
-      </w:r>
-      <w:r>
-        <w:rPr>
-          <w:lang w:val="es-EC"/>
-        </w:rPr>
-        <w:t>los datos de nuestra aplicación.</w:t>
-      </w:r>
-    </w:p>
-    <w:p>
-      <w:pPr>
-        <w:rPr>
-          <w:lang w:val="es-EC"/>
-        </w:rPr>
-      </w:pPr>
-      <w:r>
-        <w:rPr>
-          <w:lang w:val="es-EC"/>
-        </w:rPr>
-        <w:t>En ReactJS los bloques de nuestra aplicación son los Componentes,</w:t>
-      </w:r>
-      <w:r>
-        <w:rPr>
-          <w:lang w:val="es-EC"/>
-        </w:rPr>
-        <w:t xml:space="preserve"> en ellos </w:t>
-      </w:r>
-      <w:r>
-        <w:rPr>
-          <w:lang w:val="es-EC"/>
-        </w:rPr>
-        <w:t xml:space="preserve">desarrollaremos, de manera declarativa, </w:t>
-      </w:r>
-      <w:r>
-        <w:rPr>
-          <w:lang w:val="es-EC"/>
-        </w:rPr>
-        <w:t>como se renderizará el componente, si hace uso o no de “props” y sus diferentes interacciones.</w:t>
-      </w:r>
-    </w:p>
-    <w:p>
-      <w:pPr>
-        <w:pStyle w:val="IntenseQuote"/>
-        <w:rPr>
-          <w:lang w:val="es-EC"/>
-        </w:rPr>
-      </w:pPr>
-      <w:r>
-        <w:rPr>
-          <w:lang w:val="es-EC"/>
-        </w:rPr>
-        <w:t>Diagrama de estructura básica de una página web</w:t>
-      </w:r>
-      <w:r>
-        <w:rPr>
-          <w:lang w:val="es-EC"/>
-        </w:rPr>
-        <w:br/>
+        <w:t>Práctica</w:t>
+      </w:r>
+    </w:p>
+    <w:p>
+      <w:pPr>
+        <w:rPr>
+          <w:lang w:val="es-EC"/>
+        </w:rPr>
+      </w:pPr>
+      <w:r>
+        <w:rPr>
+          <w:lang w:val="es-EC"/>
+        </w:rPr>
+        <w:t xml:space="preserve">Consiste en realizar lo siguiente, crear una nueva ruta de la forma “users/view/{id}”, donde {id} es un parámetro obligatorio en la ruta. Este se usará como retorna el usuario con el </w:t>
       </w:r>
       <w:proofErr w:type="spellStart"/>
       <w:r>
         <w:rPr>
           <w:lang w:val="es-EC"/>
         </w:rPr>
-        <w:t>Header</w:t>
+        <w:t>index</w:t>
       </w:r>
       <w:proofErr w:type="spellEnd"/>
       <w:r>
         <w:rPr>
           <w:lang w:val="es-EC"/>
         </w:rPr>
-        <w:t xml:space="preserve">, </w:t>
+        <w:t xml:space="preserve"> del usuario en el Array. En caso de que no exista tal usuario con ese </w:t>
       </w:r>
       <w:proofErr w:type="spellStart"/>
       <w:r>
         <w:rPr>
           <w:lang w:val="es-EC"/>
         </w:rPr>
-        <w:t>Navbar</w:t>
+        <w:t>index</w:t>
       </w:r>
       <w:proofErr w:type="spellEnd"/>
       <w:r>
         <w:rPr>
           <w:lang w:val="es-EC"/>
         </w:rPr>
-        <w:t xml:space="preserve">, </w:t>
+        <w:t xml:space="preserve"> se deberá mostrar un texto sencillo indicado que el usuario no existe.</w:t>
+      </w:r>
+      <w:r>
+        <w:rPr>
+          <w:lang w:val="es-EC"/>
+        </w:rPr>
+        <w:t xml:space="preserve"> Se debe agregar un componente &lt;a&gt; con el texto “Ver perfil” en cada </w:t>
       </w:r>
       <w:proofErr w:type="spellStart"/>
       <w:r>
         <w:rPr>
           <w:lang w:val="es-EC"/>
         </w:rPr>
-        <w:t>Articles</w:t>
+        <w:t>card</w:t>
       </w:r>
       <w:proofErr w:type="spellEnd"/>
       <w:r>
         <w:rPr>
           <w:lang w:val="es-EC"/>
         </w:rPr>
-        <w:t xml:space="preserve">, </w:t>
+        <w:t xml:space="preserve"> del usuario</w:t>
+      </w:r>
+      <w:r>
+        <w:rPr>
+          <w:lang w:val="es-EC"/>
+        </w:rPr>
+        <w:t xml:space="preserve">. El </w:t>
       </w:r>
       <w:proofErr w:type="spellStart"/>
       <w:r>
         <w:rPr>
           <w:lang w:val="es-EC"/>
         </w:rPr>
-        <w:t>Footer</w:t>
+        <w:t>index</w:t>
       </w:r>
       <w:proofErr w:type="spellEnd"/>
-    </w:p>
-    <w:p>
-      <w:pPr>
-        <w:pStyle w:val="Heading1"/>
-        <w:rPr>
-          <w:lang w:val="es-EC"/>
-        </w:rPr>
-      </w:pPr>
+      <w:r>
+        <w:rPr>
+          <w:lang w:val="es-EC"/>
+        </w:rPr>
+        <w:t xml:space="preserve"> del usuario debe ser un nuevo prop de tipo numérico y opcional, debido a que solo se enviara desde </w:t>
+      </w:r>
+      <w:r>
+        <w:rPr>
+          <w:lang w:val="es-EC"/>
+        </w:rPr>
+        <w:t>la vista</w:t>
+      </w:r>
+      <w:r>
+        <w:rPr>
+          <w:lang w:val="es-EC"/>
+        </w:rPr>
+        <w:t xml:space="preserve"> de lista</w:t>
+      </w:r>
+      <w:r>
+        <w:rPr>
+          <w:lang w:val="es-EC"/>
+        </w:rPr>
+        <w:t>.</w:t>
+      </w:r>
+    </w:p>
+    <w:p>
+      <w:pPr>
+        <w:rPr>
+          <w:lang w:val="es-EC"/>
+        </w:rPr>
+      </w:pPr>
+      <w:r>
+        <w:rPr>
+          <w:lang w:val="es-EC"/>
+        </w:rPr>
+        <w:t>Tomar en cuenta el uso del prop “Loader”</w:t>
+      </w:r>
+      <w:r>
+        <w:rPr>
+          <w:lang w:val="es-EC"/>
+        </w:rPr>
+        <w:t>,</w:t>
+      </w:r>
+      <w:r>
+        <w:rPr>
+          <w:lang w:val="es-EC"/>
+        </w:rPr>
+        <w:t xml:space="preserve"> la sintaxis para definir parámetros en React-router</w:t>
+      </w:r>
+      <w:r>
+        <w:rPr>
+          <w:lang w:val="es-EC"/>
+        </w:rPr>
+        <w:t xml:space="preserve"> y crear una nueva función “</w:t>
+      </w:r>
+      <w:proofErr w:type="spellStart"/>
+      <w:r>
+        <w:rPr>
+          <w:lang w:val="es-EC"/>
+        </w:rPr>
+        <w:t>loadUserByIndex</w:t>
+      </w:r>
+      <w:proofErr w:type="spellEnd"/>
+      <w:r>
+        <w:rPr>
+          <w:lang w:val="es-EC"/>
+        </w:rPr>
+        <w:t xml:space="preserve">” para </w:t>
+      </w:r>
+      <w:r>
+        <w:rPr>
+          <w:lang w:val="es-EC"/>
+        </w:rPr>
+        <w:t>devolver</w:t>
+      </w:r>
+      <w:r>
+        <w:rPr>
+          <w:lang w:val="es-EC"/>
+        </w:rPr>
+        <w:t xml:space="preserve"> el usuario.</w:t>
+      </w:r>
+    </w:p>
+    <w:p>
+      <w:pPr>
+        <w:rPr>
+          <w:lang w:val="es-EC"/>
+        </w:rPr>
+      </w:pPr>
+      <w:proofErr w:type="spellStart"/>
       <w:r>
         <w:rPr>
           <w:lang w:val="es-EC"/>
         </w:rPr>
         <w:lastRenderedPageBreak/>
-        <w:t>Primer componente</w:t>
-      </w:r>
-    </w:p>
-    <w:p>
-      <w:pPr>
-        <w:rPr>
-          <w:lang w:val="es-EC"/>
-        </w:rPr>
-      </w:pPr>
-      <w:r>
-        <w:rPr>
-          <w:lang w:val="es-EC"/>
-        </w:rPr>
-        <w:t xml:space="preserve">Crear un componente que renderice una </w:t>
-      </w:r>
-      <w:r>
-        <w:rPr>
-          <w:lang w:val="es-EC"/>
-        </w:rPr>
-        <w:t>imagen aleatoria</w:t>
-      </w:r>
-      <w:r>
-        <w:rPr>
-          <w:lang w:val="es-EC"/>
-        </w:rPr>
-        <w:t xml:space="preserve"> desde la API </w:t>
-      </w:r>
-      <w:hyperlink r:id="rId8" w:history="1">
-        <w:r>
-          <w:rPr>
-            <w:rStyle w:val="Hyperlink"/>
-            <w:lang w:val="es-EC"/>
-          </w:rPr>
-          <w:t>http://avatar.iran.lieara.run/public</w:t>
-        </w:r>
-      </w:hyperlink>
-      <w:r>
-        <w:rPr>
-          <w:lang w:val="es-EC"/>
-        </w:rPr>
-        <w:t>. Utiliza el componente en el archivo de entrada de ViteJs (main.tsx)</w:t>
-      </w:r>
-    </w:p>
-    <w:p>
-      <w:pPr>
-        <w:rPr>
-          <w:lang w:val="es-EC"/>
-        </w:rPr>
-      </w:pPr>
-      <w:r>
-        <w:rPr>
-          <w:lang w:val="es-EC"/>
-        </w:rPr>
-        <w:t>Añadir props obligatorios al componente para enviar la url y el nombre. Finalmente, renderizar el componente desde un Array de objetos con las claves url y name.</w:t>
+        <w:t>Hint</w:t>
+      </w:r>
+      <w:proofErr w:type="spellEnd"/>
+      <w:r>
+        <w:rPr>
+          <w:lang w:val="es-EC"/>
+        </w:rPr>
+        <w:t xml:space="preserve">: </w:t>
+      </w:r>
+      <w:r>
+        <w:rPr>
+          <w:lang w:val="es-EC"/>
+        </w:rPr>
+        <w:t xml:space="preserve">Crear otro archivo </w:t>
+      </w:r>
+      <w:proofErr w:type="spellStart"/>
+      <w:r>
+        <w:rPr>
+          <w:lang w:val="es-EC"/>
+        </w:rPr>
+        <w:t>view.tsx</w:t>
+      </w:r>
+      <w:proofErr w:type="spellEnd"/>
+      <w:r>
+        <w:rPr>
+          <w:lang w:val="es-EC"/>
+        </w:rPr>
+        <w:t xml:space="preserve"> dentro de Users que use el </w:t>
+      </w:r>
+      <w:proofErr w:type="spellStart"/>
+      <w:r>
+        <w:rPr>
+          <w:lang w:val="es-EC"/>
+        </w:rPr>
+        <w:t>hook</w:t>
+      </w:r>
+      <w:proofErr w:type="spellEnd"/>
+      <w:r>
+        <w:rPr>
+          <w:lang w:val="es-EC"/>
+        </w:rPr>
+        <w:t xml:space="preserve"> </w:t>
+      </w:r>
+      <w:proofErr w:type="spellStart"/>
+      <w:r>
+        <w:rPr>
+          <w:lang w:val="es-EC"/>
+        </w:rPr>
+        <w:t>userLoaderData</w:t>
+      </w:r>
+      <w:proofErr w:type="spellEnd"/>
+      <w:r>
+        <w:rPr>
+          <w:lang w:val="es-EC"/>
+        </w:rPr>
+        <w:t xml:space="preserve"> y que user el componente UserProfile para enviar la data.</w:t>
       </w:r>
     </w:p>
     <w:sectPr>
@@ -2896,6 +3028,23 @@
 </file>
 
 <file path=customXml/item1.xml><?xml version="1.0" encoding="utf-8"?>
+<p:properties xmlns:p="http://schemas.microsoft.com/office/2006/metadata/properties" xmlns:xsi="http://www.w3.org/2001/XMLSchema-instance" xmlns:pc="http://schemas.microsoft.com/office/infopath/2007/PartnerControls">
+  <documentManagement>
+    <_activity xmlns="98b3f1ad-107c-497c-bb15-64aaebc89f52" xsi:nil="true"/>
+  </documentManagement>
+</p:properties>
+</file>
+
+<file path=customXml/item2.xml><?xml version="1.0" encoding="utf-8"?>
+<?mso-contentType ?>
+<FormTemplates xmlns="http://schemas.microsoft.com/sharepoint/v3/contenttype/forms">
+  <Display>DocumentLibraryForm</Display>
+  <Edit>DocumentLibraryForm</Edit>
+  <New>DocumentLibraryForm</New>
+</FormTemplates>
+</file>
+
+<file path=customXml/item3.xml><?xml version="1.0" encoding="utf-8"?>
 <ct:contentTypeSchema xmlns:ct="http://schemas.microsoft.com/office/2006/metadata/contentType" xmlns:ma="http://schemas.microsoft.com/office/2006/metadata/properties/metaAttributes" ct:_="" ma:_="" ma:contentTypeName="Documento" ma:contentTypeID="0x0101000ABC46EDA268834388609BD5B286F917" ma:contentTypeVersion="17" ma:contentTypeDescription="Crear nuevo documento." ma:contentTypeScope="" ma:versionID="b8ef759d716670bba47381dcbb7cab08">
   <xsd:schema xmlns:xsd="http://www.w3.org/2001/XMLSchema" xmlns:xs="http://www.w3.org/2001/XMLSchema" xmlns:p="http://schemas.microsoft.com/office/2006/metadata/properties" xmlns:ns3="98b3f1ad-107c-497c-bb15-64aaebc89f52" xmlns:ns4="a0690ee9-4047-4223-84b2-6b02f926f5d8" targetNamespace="http://schemas.microsoft.com/office/2006/metadata/properties" ma:root="true" ma:fieldsID="f0548e293e02a81e2d97140f47270d75" ns3:_="" ns4:_="">
     <xsd:import namespace="98b3f1ad-107c-497c-bb15-64aaebc89f52"/>
@@ -3142,24 +3291,25 @@
 </ct:contentTypeSchema>
 </file>
 
-<file path=customXml/item2.xml><?xml version="1.0" encoding="utf-8"?>
-<?mso-contentType ?>
-<FormTemplates xmlns="http://schemas.microsoft.com/sharepoint/v3/contenttype/forms">
-  <Display>DocumentLibraryForm</Display>
-  <Edit>DocumentLibraryForm</Edit>
-  <New>DocumentLibraryForm</New>
-</FormTemplates>
+<file path=customXml/itemProps1.xml><?xml version="1.0" encoding="utf-8"?>
+<ds:datastoreItem xmlns:ds="http://schemas.openxmlformats.org/officeDocument/2006/customXml" ds:itemID="{1A62B62A-6829-43EA-BA4A-C7555935955E}">
+  <ds:schemaRefs>
+    <ds:schemaRef ds:uri="http://schemas.microsoft.com/office/2006/metadata/properties"/>
+    <ds:schemaRef ds:uri="http://schemas.microsoft.com/office/infopath/2007/PartnerControls"/>
+    <ds:schemaRef ds:uri="98b3f1ad-107c-497c-bb15-64aaebc89f52"/>
+  </ds:schemaRefs>
+</ds:datastoreItem>
 </file>
 
-<file path=customXml/item3.xml><?xml version="1.0" encoding="utf-8"?>
-<p:properties xmlns:p="http://schemas.microsoft.com/office/2006/metadata/properties" xmlns:xsi="http://www.w3.org/2001/XMLSchema-instance" xmlns:pc="http://schemas.microsoft.com/office/infopath/2007/PartnerControls">
-  <documentManagement>
-    <_activity xmlns="98b3f1ad-107c-497c-bb15-64aaebc89f52" xsi:nil="true"/>
-  </documentManagement>
-</p:properties>
+<file path=customXml/itemProps2.xml><?xml version="1.0" encoding="utf-8"?>
+<ds:datastoreItem xmlns:ds="http://schemas.openxmlformats.org/officeDocument/2006/customXml" ds:itemID="{4D7E8EF9-EC78-4755-A440-C4783DEAF1FB}">
+  <ds:schemaRefs>
+    <ds:schemaRef ds:uri="http://schemas.microsoft.com/sharepoint/v3/contenttype/forms"/>
+  </ds:schemaRefs>
+</ds:datastoreItem>
 </file>
 
-<file path=customXml/itemProps1.xml><?xml version="1.0" encoding="utf-8"?>
+<file path=customXml/itemProps3.xml><?xml version="1.0" encoding="utf-8"?>
 <ds:datastoreItem xmlns:ds="http://schemas.openxmlformats.org/officeDocument/2006/customXml" ds:itemID="{36DE4FEC-864C-4CE9-A6A3-4C698DBCCE1B}">
   <ds:schemaRefs>
     <ds:schemaRef ds:uri="http://schemas.microsoft.com/office/2006/metadata/contentType"/>
@@ -3176,22 +3326,4 @@
     <ds:schemaRef ds:uri="http://schemas.microsoft.com/internal/obd"/>
   </ds:schemaRefs>
 </ds:datastoreItem>
-</file>
-
-<file path=customXml/itemProps2.xml><?xml version="1.0" encoding="utf-8"?>
-<ds:datastoreItem xmlns:ds="http://schemas.openxmlformats.org/officeDocument/2006/customXml" ds:itemID="{4D7E8EF9-EC78-4755-A440-C4783DEAF1FB}">
-  <ds:schemaRefs>
-    <ds:schemaRef ds:uri="http://schemas.microsoft.com/sharepoint/v3/contenttype/forms"/>
-  </ds:schemaRefs>
-</ds:datastoreItem>
-</file>
-
-<file path=customXml/itemProps3.xml><?xml version="1.0" encoding="utf-8"?>
-<ds:datastoreItem xmlns:ds="http://schemas.openxmlformats.org/officeDocument/2006/customXml" ds:itemID="{1A62B62A-6829-43EA-BA4A-C7555935955E}">
-  <ds:schemaRefs>
-    <ds:schemaRef ds:uri="http://schemas.microsoft.com/office/2006/metadata/properties"/>
-    <ds:schemaRef ds:uri="http://schemas.microsoft.com/office/infopath/2007/PartnerControls"/>
-    <ds:schemaRef ds:uri="98b3f1ad-107c-497c-bb15-64aaebc89f52"/>
-  </ds:schemaRefs>
-</ds:datastoreItem>
 </file>
</xml_diff>

<commit_message>
feat: add new module 4 and definition of example code
</commit_message>
<xml_diff>
--- a/Unidad_3/Guia.docx
+++ b/Unidad_3/Guia.docx
@@ -63,6 +63,9 @@
       </w:r>
       <w:r>
         <w:t>2</w:t>
+      </w:r>
+      <w:r>
+        <w:t xml:space="preserve"> - 3</w:t>
       </w:r>
     </w:p>
     <w:p>
@@ -141,6 +144,9 @@
       <w:r>
         <w:t>Slides</w:t>
       </w:r>
+      <w:r>
+        <w:t xml:space="preserve"> 4 - 5</w:t>
+      </w:r>
     </w:p>
     <w:p>
       <w:pPr>
@@ -219,21 +225,7 @@
         <w:rPr>
           <w:lang w:val="es-EC"/>
         </w:rPr>
-        <w:t xml:space="preserve">Error </w:t>
-      </w:r>
-      <w:proofErr w:type="spellStart"/>
-      <w:r>
-        <w:rPr>
-          <w:lang w:val="es-EC"/>
-        </w:rPr>
-        <w:t>boundary</w:t>
-      </w:r>
-      <w:proofErr w:type="spellEnd"/>
-      <w:r>
-        <w:rPr>
-          <w:lang w:val="es-EC"/>
-        </w:rPr>
-        <w:t>, componente para customizar las pantallas en caso de errores, ya sea al renderizar, en la carga de data o al ejecutar un action.</w:t>
+        <w:t>Error boundary, componente para customizar las pantallas en caso de errores, ya sea al renderizar, en la carga de data o al ejecutar un action.</w:t>
       </w:r>
     </w:p>
     <w:p>
@@ -247,19 +239,11 @@
           <w:lang w:val="es-EC"/>
         </w:rPr>
       </w:pPr>
-      <w:proofErr w:type="spellStart"/>
-      <w:r>
-        <w:rPr>
-          <w:lang w:val="es-EC"/>
-        </w:rPr>
-        <w:t>Nesting</w:t>
-      </w:r>
-      <w:proofErr w:type="spellEnd"/>
-      <w:r>
-        <w:rPr>
-          <w:lang w:val="es-EC"/>
-        </w:rPr>
-        <w:t xml:space="preserve"> routes</w:t>
+      <w:r>
+        <w:rPr>
+          <w:lang w:val="es-EC"/>
+        </w:rPr>
+        <w:t>Nesting routes</w:t>
       </w:r>
     </w:p>
     <w:p>
@@ -284,13 +268,7 @@
         <w:t xml:space="preserve">Slide </w:t>
       </w:r>
       <w:r>
-        <w:t>3</w:t>
-      </w:r>
-      <w:r>
-        <w:t xml:space="preserve"> - </w:t>
-      </w:r>
-      <w:r>
-        <w:t>6</w:t>
+        <w:t>6 -</w:t>
       </w:r>
     </w:p>
     <w:p>
@@ -413,21 +391,7 @@
         <w:rPr>
           <w:lang w:val="es-EC"/>
         </w:rPr>
-        <w:t xml:space="preserve"> dentro de la carpeta “</w:t>
-      </w:r>
-      <w:proofErr w:type="spellStart"/>
-      <w:r>
-        <w:rPr>
-          <w:lang w:val="es-EC"/>
-        </w:rPr>
-        <w:t>src</w:t>
-      </w:r>
-      <w:proofErr w:type="spellEnd"/>
-      <w:r>
-        <w:rPr>
-          <w:lang w:val="es-EC"/>
-        </w:rPr>
-        <w:t>”.</w:t>
+        <w:t xml:space="preserve"> dentro de la carpeta “src”.</w:t>
       </w:r>
     </w:p>
     <w:p>
@@ -445,21 +409,7 @@
         <w:rPr>
           <w:lang w:val="es-EC"/>
         </w:rPr>
-        <w:t xml:space="preserve">Crear la carpeta “home” y el archivo </w:t>
-      </w:r>
-      <w:proofErr w:type="spellStart"/>
-      <w:r>
-        <w:rPr>
-          <w:lang w:val="es-EC"/>
-        </w:rPr>
-        <w:t>index.tsx</w:t>
-      </w:r>
-      <w:proofErr w:type="spellEnd"/>
-      <w:r>
-        <w:rPr>
-          <w:lang w:val="es-EC"/>
-        </w:rPr>
-        <w:t xml:space="preserve"> dentro de ella.</w:t>
+        <w:t>Crear la carpeta “home” y el archivo index.tsx dentro de ella.</w:t>
       </w:r>
     </w:p>
     <w:p>
@@ -477,16 +427,8 @@
         <w:rPr>
           <w:lang w:val="es-EC"/>
         </w:rPr>
-        <w:t xml:space="preserve">Crear el componente </w:t>
-      </w:r>
-      <w:proofErr w:type="spellStart"/>
-      <w:r>
-        <w:rPr>
-          <w:lang w:val="es-EC"/>
-        </w:rPr>
-        <w:t>Layout.tsx</w:t>
-      </w:r>
-      <w:proofErr w:type="spellEnd"/>
+        <w:t>Crear el componente Layout.tsx</w:t>
+      </w:r>
     </w:p>
     <w:p>
       <w:pPr>
@@ -509,21 +451,7 @@
         <w:rPr>
           <w:lang w:val="es-EC"/>
         </w:rPr>
-        <w:t xml:space="preserve"> y poner como </w:t>
-      </w:r>
-      <w:proofErr w:type="spellStart"/>
-      <w:r>
-        <w:rPr>
-          <w:lang w:val="es-EC"/>
-        </w:rPr>
-        <w:t>layout</w:t>
-      </w:r>
-      <w:proofErr w:type="spellEnd"/>
-      <w:r>
-        <w:rPr>
-          <w:lang w:val="es-EC"/>
-        </w:rPr>
-        <w:t xml:space="preserve"> el nuevo componente.</w:t>
+        <w:t xml:space="preserve"> y poner como layout el nuevo componente.</w:t>
       </w:r>
     </w:p>
     <w:p>
@@ -597,7 +525,6 @@
         </w:rPr>
         <w:t>“</w:t>
       </w:r>
-      <w:proofErr w:type="spellStart"/>
       <w:r>
         <w:rPr>
           <w:lang w:val="es-EC"/>
@@ -608,34 +535,13 @@
         <w:rPr>
           <w:lang w:val="es-EC"/>
         </w:rPr>
-        <w:t>s</w:t>
-      </w:r>
-      <w:proofErr w:type="spellEnd"/>
-      <w:r>
-        <w:rPr>
-          <w:lang w:val="es-EC"/>
-        </w:rPr>
-        <w:t>”</w:t>
-      </w:r>
-      <w:r>
-        <w:rPr>
-          <w:lang w:val="es-EC"/>
-        </w:rPr>
-        <w:t xml:space="preserve"> para definir el </w:t>
-      </w:r>
-      <w:proofErr w:type="spellStart"/>
-      <w:r>
-        <w:rPr>
-          <w:lang w:val="es-EC"/>
-        </w:rPr>
-        <w:t>type</w:t>
-      </w:r>
-      <w:proofErr w:type="spellEnd"/>
-      <w:r>
-        <w:rPr>
-          <w:lang w:val="es-EC"/>
-        </w:rPr>
-        <w:t xml:space="preserve"> de </w:t>
+        <w:t>s”</w:t>
+      </w:r>
+      <w:r>
+        <w:rPr>
+          <w:lang w:val="es-EC"/>
+        </w:rPr>
+        <w:t xml:space="preserve"> para definir el type de </w:t>
       </w:r>
       <w:r>
         <w:rPr>
@@ -685,14 +591,12 @@
         </w:rPr>
         <w:t>“</w:t>
       </w:r>
-      <w:proofErr w:type="spellStart"/>
       <w:r>
         <w:rPr>
           <w:lang w:val="es-EC"/>
         </w:rPr>
         <w:t>defer</w:t>
       </w:r>
-      <w:proofErr w:type="spellEnd"/>
       <w:r>
         <w:rPr>
           <w:lang w:val="es-EC"/>
@@ -769,49 +673,13 @@
         <w:rPr>
           <w:lang w:val="es-EC"/>
         </w:rPr>
-        <w:t xml:space="preserve"> y el archivo </w:t>
-      </w:r>
-      <w:proofErr w:type="spellStart"/>
-      <w:r>
-        <w:rPr>
-          <w:lang w:val="es-EC"/>
-        </w:rPr>
-        <w:t>index.tsx</w:t>
-      </w:r>
-      <w:proofErr w:type="spellEnd"/>
-      <w:r>
-        <w:rPr>
-          <w:lang w:val="es-EC"/>
-        </w:rPr>
-        <w:t xml:space="preserve"> con el contenido actual de </w:t>
-      </w:r>
-      <w:proofErr w:type="spellStart"/>
-      <w:r>
-        <w:rPr>
-          <w:lang w:val="es-EC"/>
-        </w:rPr>
-        <w:t>App.tsx</w:t>
-      </w:r>
-      <w:proofErr w:type="spellEnd"/>
-      <w:r>
-        <w:rPr>
-          <w:lang w:val="es-EC"/>
-        </w:rPr>
-        <w:t xml:space="preserve">. Tomar en cuenta el uso de Suspense y </w:t>
-      </w:r>
-      <w:proofErr w:type="spellStart"/>
-      <w:r>
-        <w:rPr>
-          <w:lang w:val="es-EC"/>
-        </w:rPr>
-        <w:t>Await</w:t>
-      </w:r>
-      <w:proofErr w:type="spellEnd"/>
-      <w:r>
-        <w:rPr>
-          <w:lang w:val="es-EC"/>
-        </w:rPr>
-        <w:t xml:space="preserve"> para estado de carga.</w:t>
+        <w:t xml:space="preserve"> y el archivo index.tsx con el contenido actual de App.tsx</w:t>
+      </w:r>
+      <w:r>
+        <w:rPr>
+          <w:lang w:val="es-EC"/>
+        </w:rPr>
+        <w:t>. Tomar en cuenta el uso de Suspense y Await para estado de carga.</w:t>
       </w:r>
     </w:p>
     <w:p>
@@ -883,21 +751,7 @@
         <w:rPr>
           <w:lang w:val="es-EC"/>
         </w:rPr>
-        <w:t xml:space="preserve">Crear un nuevo componente para </w:t>
-      </w:r>
-      <w:proofErr w:type="spellStart"/>
-      <w:r>
-        <w:rPr>
-          <w:lang w:val="es-EC"/>
-        </w:rPr>
-        <w:t>ErrorBoundary</w:t>
-      </w:r>
-      <w:proofErr w:type="spellEnd"/>
-      <w:r>
-        <w:rPr>
-          <w:lang w:val="es-EC"/>
-        </w:rPr>
-        <w:t xml:space="preserve"> y definirlo como parte de la ruta “/users”.</w:t>
+        <w:t>Crear un nuevo componente para ErrorBoundary y definirlo como parte de la ruta “/users”.</w:t>
       </w:r>
     </w:p>
     <w:p>
@@ -929,33 +783,11 @@
           <w:lang w:val="es-EC"/>
         </w:rPr>
       </w:pPr>
-      <w:proofErr w:type="spellStart"/>
-      <w:r>
-        <w:rPr>
-          <w:lang w:val="es-EC"/>
-        </w:rPr>
-        <w:t>Agegar</w:t>
-      </w:r>
-      <w:proofErr w:type="spellEnd"/>
-      <w:r>
-        <w:rPr>
-          <w:lang w:val="es-EC"/>
-        </w:rPr>
-        <w:t xml:space="preserve"> un nuevo path “/users/:</w:t>
-      </w:r>
-      <w:proofErr w:type="spellStart"/>
-      <w:r>
-        <w:rPr>
-          <w:lang w:val="es-EC"/>
-        </w:rPr>
-        <w:t>state</w:t>
-      </w:r>
-      <w:proofErr w:type="spellEnd"/>
-      <w:r>
-        <w:rPr>
-          <w:lang w:val="es-EC"/>
-        </w:rPr>
-        <w:t>?” que tome en cuenta si solo mostrar verificados o no.</w:t>
+      <w:r>
+        <w:rPr>
+          <w:lang w:val="es-EC"/>
+        </w:rPr>
+        <w:t>Agegar un nuevo path “/users/:state?” que tome en cuenta si solo mostrar verificados o no.</w:t>
       </w:r>
     </w:p>
     <w:p>
@@ -982,75 +814,19 @@
         <w:rPr>
           <w:lang w:val="es-EC"/>
         </w:rPr>
-        <w:t xml:space="preserve">Consiste en realizar lo siguiente, crear una nueva ruta de la forma “users/view/{id}”, donde {id} es un parámetro obligatorio en la ruta. Este se usará como retorna el usuario con el </w:t>
-      </w:r>
-      <w:proofErr w:type="spellStart"/>
-      <w:r>
-        <w:rPr>
-          <w:lang w:val="es-EC"/>
-        </w:rPr>
-        <w:t>index</w:t>
-      </w:r>
-      <w:proofErr w:type="spellEnd"/>
-      <w:r>
-        <w:rPr>
-          <w:lang w:val="es-EC"/>
-        </w:rPr>
-        <w:t xml:space="preserve"> del usuario en el Array. En caso de que no exista tal usuario con ese </w:t>
-      </w:r>
-      <w:proofErr w:type="spellStart"/>
-      <w:r>
-        <w:rPr>
-          <w:lang w:val="es-EC"/>
-        </w:rPr>
-        <w:t>index</w:t>
-      </w:r>
-      <w:proofErr w:type="spellEnd"/>
-      <w:r>
-        <w:rPr>
-          <w:lang w:val="es-EC"/>
-        </w:rPr>
-        <w:t xml:space="preserve"> se deberá mostrar un texto sencillo indicado que el usuario no existe.</w:t>
-      </w:r>
-      <w:r>
-        <w:rPr>
-          <w:lang w:val="es-EC"/>
-        </w:rPr>
-        <w:t xml:space="preserve"> Se debe agregar un componente &lt;a&gt; con el texto “Ver perfil” en cada </w:t>
-      </w:r>
-      <w:proofErr w:type="spellStart"/>
-      <w:r>
-        <w:rPr>
-          <w:lang w:val="es-EC"/>
-        </w:rPr>
-        <w:t>card</w:t>
-      </w:r>
-      <w:proofErr w:type="spellEnd"/>
-      <w:r>
-        <w:rPr>
-          <w:lang w:val="es-EC"/>
-        </w:rPr>
-        <w:t xml:space="preserve"> del usuario</w:t>
-      </w:r>
-      <w:r>
-        <w:rPr>
-          <w:lang w:val="es-EC"/>
-        </w:rPr>
-        <w:t xml:space="preserve">. El </w:t>
-      </w:r>
-      <w:proofErr w:type="spellStart"/>
-      <w:r>
-        <w:rPr>
-          <w:lang w:val="es-EC"/>
-        </w:rPr>
-        <w:t>index</w:t>
-      </w:r>
-      <w:proofErr w:type="spellEnd"/>
-      <w:r>
-        <w:rPr>
-          <w:lang w:val="es-EC"/>
-        </w:rPr>
-        <w:t xml:space="preserve"> del usuario debe ser un nuevo prop de tipo numérico y opcional, debido a que solo se enviara desde </w:t>
+        <w:t>Consiste en realizar lo siguiente, crear una nueva ruta de la forma “users/view/{id}”, donde {id} es un parámetro obligatorio en la ruta. Este se usará como retorna el usuario con el index del usuario en el Array. En caso de que no exista tal usuario con ese index se deberá mostrar un texto sencillo indicado que el usuario no existe.</w:t>
+      </w:r>
+      <w:r>
+        <w:rPr>
+          <w:lang w:val="es-EC"/>
+        </w:rPr>
+        <w:t xml:space="preserve"> Se debe agregar un componente &lt;a&gt; con el texto “Ver perfil” en cada card del usuario</w:t>
+      </w:r>
+      <w:r>
+        <w:rPr>
+          <w:lang w:val="es-EC"/>
+        </w:rPr>
+        <w:t xml:space="preserve">. El index del usuario debe ser un nuevo prop de tipo numérico y opcional, debido a que solo se enviara desde </w:t>
       </w:r>
       <w:r>
         <w:rPr>
@@ -1099,21 +875,7 @@
         <w:rPr>
           <w:lang w:val="es-EC"/>
         </w:rPr>
-        <w:t xml:space="preserve"> y crear una nueva función “</w:t>
-      </w:r>
-      <w:proofErr w:type="spellStart"/>
-      <w:r>
-        <w:rPr>
-          <w:lang w:val="es-EC"/>
-        </w:rPr>
-        <w:t>loadUserByIndex</w:t>
-      </w:r>
-      <w:proofErr w:type="spellEnd"/>
-      <w:r>
-        <w:rPr>
-          <w:lang w:val="es-EC"/>
-        </w:rPr>
-        <w:t xml:space="preserve">” para </w:t>
+        <w:t xml:space="preserve"> y crear una nueva función “loadUserByIndex” para </w:t>
       </w:r>
       <w:r>
         <w:rPr>
@@ -1134,68 +896,18 @@
           <w:lang w:val="es-EC"/>
         </w:rPr>
       </w:pPr>
-      <w:proofErr w:type="spellStart"/>
       <w:r>
         <w:rPr>
           <w:lang w:val="es-EC"/>
         </w:rPr>
         <w:lastRenderedPageBreak/>
-        <w:t>Hint</w:t>
-      </w:r>
-      <w:proofErr w:type="spellEnd"/>
-      <w:r>
-        <w:rPr>
-          <w:lang w:val="es-EC"/>
-        </w:rPr>
-        <w:t xml:space="preserve">: </w:t>
-      </w:r>
-      <w:r>
-        <w:rPr>
-          <w:lang w:val="es-EC"/>
-        </w:rPr>
-        <w:t xml:space="preserve">Crear otro archivo </w:t>
-      </w:r>
-      <w:proofErr w:type="spellStart"/>
-      <w:r>
-        <w:rPr>
-          <w:lang w:val="es-EC"/>
-        </w:rPr>
-        <w:t>view.tsx</w:t>
-      </w:r>
-      <w:proofErr w:type="spellEnd"/>
-      <w:r>
-        <w:rPr>
-          <w:lang w:val="es-EC"/>
-        </w:rPr>
-        <w:t xml:space="preserve"> dentro de Users que use el </w:t>
-      </w:r>
-      <w:proofErr w:type="spellStart"/>
-      <w:r>
-        <w:rPr>
-          <w:lang w:val="es-EC"/>
-        </w:rPr>
-        <w:t>hook</w:t>
-      </w:r>
-      <w:proofErr w:type="spellEnd"/>
-      <w:r>
-        <w:rPr>
-          <w:lang w:val="es-EC"/>
-        </w:rPr>
-        <w:t xml:space="preserve"> </w:t>
-      </w:r>
-      <w:proofErr w:type="spellStart"/>
-      <w:r>
-        <w:rPr>
-          <w:lang w:val="es-EC"/>
-        </w:rPr>
-        <w:t>userLoaderData</w:t>
-      </w:r>
-      <w:proofErr w:type="spellEnd"/>
-      <w:r>
-        <w:rPr>
-          <w:lang w:val="es-EC"/>
-        </w:rPr>
-        <w:t xml:space="preserve"> y que user el componente UserProfile para enviar la data.</w:t>
+        <w:t xml:space="preserve">Hint: </w:t>
+      </w:r>
+      <w:r>
+        <w:rPr>
+          <w:lang w:val="es-EC"/>
+        </w:rPr>
+        <w:t>Crear otro archivo view.tsx dentro de Users que use el hook userLoaderData y que user el componente UserProfile para enviar la data.</w:t>
       </w:r>
     </w:p>
     <w:sectPr>
@@ -3028,23 +2740,6 @@
 </file>
 
 <file path=customXml/item1.xml><?xml version="1.0" encoding="utf-8"?>
-<p:properties xmlns:p="http://schemas.microsoft.com/office/2006/metadata/properties" xmlns:xsi="http://www.w3.org/2001/XMLSchema-instance" xmlns:pc="http://schemas.microsoft.com/office/infopath/2007/PartnerControls">
-  <documentManagement>
-    <_activity xmlns="98b3f1ad-107c-497c-bb15-64aaebc89f52" xsi:nil="true"/>
-  </documentManagement>
-</p:properties>
-</file>
-
-<file path=customXml/item2.xml><?xml version="1.0" encoding="utf-8"?>
-<?mso-contentType ?>
-<FormTemplates xmlns="http://schemas.microsoft.com/sharepoint/v3/contenttype/forms">
-  <Display>DocumentLibraryForm</Display>
-  <Edit>DocumentLibraryForm</Edit>
-  <New>DocumentLibraryForm</New>
-</FormTemplates>
-</file>
-
-<file path=customXml/item3.xml><?xml version="1.0" encoding="utf-8"?>
 <ct:contentTypeSchema xmlns:ct="http://schemas.microsoft.com/office/2006/metadata/contentType" xmlns:ma="http://schemas.microsoft.com/office/2006/metadata/properties/metaAttributes" ct:_="" ma:_="" ma:contentTypeName="Documento" ma:contentTypeID="0x0101000ABC46EDA268834388609BD5B286F917" ma:contentTypeVersion="17" ma:contentTypeDescription="Crear nuevo documento." ma:contentTypeScope="" ma:versionID="b8ef759d716670bba47381dcbb7cab08">
   <xsd:schema xmlns:xsd="http://www.w3.org/2001/XMLSchema" xmlns:xs="http://www.w3.org/2001/XMLSchema" xmlns:p="http://schemas.microsoft.com/office/2006/metadata/properties" xmlns:ns3="98b3f1ad-107c-497c-bb15-64aaebc89f52" xmlns:ns4="a0690ee9-4047-4223-84b2-6b02f926f5d8" targetNamespace="http://schemas.microsoft.com/office/2006/metadata/properties" ma:root="true" ma:fieldsID="f0548e293e02a81e2d97140f47270d75" ns3:_="" ns4:_="">
     <xsd:import namespace="98b3f1ad-107c-497c-bb15-64aaebc89f52"/>
@@ -3291,25 +2986,24 @@
 </ct:contentTypeSchema>
 </file>
 
-<file path=customXml/itemProps1.xml><?xml version="1.0" encoding="utf-8"?>
-<ds:datastoreItem xmlns:ds="http://schemas.openxmlformats.org/officeDocument/2006/customXml" ds:itemID="{1A62B62A-6829-43EA-BA4A-C7555935955E}">
-  <ds:schemaRefs>
-    <ds:schemaRef ds:uri="http://schemas.microsoft.com/office/2006/metadata/properties"/>
-    <ds:schemaRef ds:uri="http://schemas.microsoft.com/office/infopath/2007/PartnerControls"/>
-    <ds:schemaRef ds:uri="98b3f1ad-107c-497c-bb15-64aaebc89f52"/>
-  </ds:schemaRefs>
-</ds:datastoreItem>
+<file path=customXml/item2.xml><?xml version="1.0" encoding="utf-8"?>
+<?mso-contentType ?>
+<FormTemplates xmlns="http://schemas.microsoft.com/sharepoint/v3/contenttype/forms">
+  <Display>DocumentLibraryForm</Display>
+  <Edit>DocumentLibraryForm</Edit>
+  <New>DocumentLibraryForm</New>
+</FormTemplates>
 </file>
 
-<file path=customXml/itemProps2.xml><?xml version="1.0" encoding="utf-8"?>
-<ds:datastoreItem xmlns:ds="http://schemas.openxmlformats.org/officeDocument/2006/customXml" ds:itemID="{4D7E8EF9-EC78-4755-A440-C4783DEAF1FB}">
-  <ds:schemaRefs>
-    <ds:schemaRef ds:uri="http://schemas.microsoft.com/sharepoint/v3/contenttype/forms"/>
-  </ds:schemaRefs>
-</ds:datastoreItem>
+<file path=customXml/item3.xml><?xml version="1.0" encoding="utf-8"?>
+<p:properties xmlns:p="http://schemas.microsoft.com/office/2006/metadata/properties" xmlns:xsi="http://www.w3.org/2001/XMLSchema-instance" xmlns:pc="http://schemas.microsoft.com/office/infopath/2007/PartnerControls">
+  <documentManagement>
+    <_activity xmlns="98b3f1ad-107c-497c-bb15-64aaebc89f52" xsi:nil="true"/>
+  </documentManagement>
+</p:properties>
 </file>
 
-<file path=customXml/itemProps3.xml><?xml version="1.0" encoding="utf-8"?>
+<file path=customXml/itemProps1.xml><?xml version="1.0" encoding="utf-8"?>
 <ds:datastoreItem xmlns:ds="http://schemas.openxmlformats.org/officeDocument/2006/customXml" ds:itemID="{36DE4FEC-864C-4CE9-A6A3-4C698DBCCE1B}">
   <ds:schemaRefs>
     <ds:schemaRef ds:uri="http://schemas.microsoft.com/office/2006/metadata/contentType"/>
@@ -3326,4 +3020,22 @@
     <ds:schemaRef ds:uri="http://schemas.microsoft.com/internal/obd"/>
   </ds:schemaRefs>
 </ds:datastoreItem>
+</file>
+
+<file path=customXml/itemProps2.xml><?xml version="1.0" encoding="utf-8"?>
+<ds:datastoreItem xmlns:ds="http://schemas.openxmlformats.org/officeDocument/2006/customXml" ds:itemID="{4D7E8EF9-EC78-4755-A440-C4783DEAF1FB}">
+  <ds:schemaRefs>
+    <ds:schemaRef ds:uri="http://schemas.microsoft.com/sharepoint/v3/contenttype/forms"/>
+  </ds:schemaRefs>
+</ds:datastoreItem>
+</file>
+
+<file path=customXml/itemProps3.xml><?xml version="1.0" encoding="utf-8"?>
+<ds:datastoreItem xmlns:ds="http://schemas.openxmlformats.org/officeDocument/2006/customXml" ds:itemID="{1A62B62A-6829-43EA-BA4A-C7555935955E}">
+  <ds:schemaRefs>
+    <ds:schemaRef ds:uri="http://schemas.microsoft.com/office/2006/metadata/properties"/>
+    <ds:schemaRef ds:uri="http://schemas.microsoft.com/office/infopath/2007/PartnerControls"/>
+    <ds:schemaRef ds:uri="98b3f1ad-107c-497c-bb15-64aaebc89f52"/>
+  </ds:schemaRefs>
+</ds:datastoreItem>
 </file>
</xml_diff>